<commit_message>
Se suben los documentos actualizados
</commit_message>
<xml_diff>
--- a/Fase 1/Evidencias Individuales/Carlos_Troncoso_1.2_APT122_DiarioReflexionFase1.docx
+++ b/Fase 1/Evidencias Individuales/Carlos_Troncoso_1.2_APT122_DiarioReflexionFase1.docx
@@ -70,12 +70,12 @@
                 <wp:inline distB="0" distT="0" distL="0" distR="0">
                   <wp:extent cx="393640" cy="444500"/>
                   <wp:effectExtent b="0" l="0" r="0" t="0"/>
-                  <wp:docPr id="17580" name="image2.png"/>
+                  <wp:docPr id="17580" name="image3.png"/>
                   <a:graphic>
                     <a:graphicData uri="http://schemas.openxmlformats.org/drawingml/2006/picture">
                       <pic:pic>
                         <pic:nvPicPr>
-                          <pic:cNvPr id="0" name="image2.png"/>
+                          <pic:cNvPr id="0" name="image3.png"/>
                           <pic:cNvPicPr preferRelativeResize="0"/>
                         </pic:nvPicPr>
                         <pic:blipFill>
@@ -487,8 +487,12 @@
             </w:pPr>
             <w:r>
               <w:rPr>
-                <w:rtl w:val="0"/>
-              </w:rPr>
+                <w:color w:val="767171"/>
+                <w:sz w:val="24"/>
+                <w:szCs w:val="24"/>
+                <w:rtl w:val="0"/>
+              </w:rPr>
+              <w:t xml:space="preserve">A partir de las certificaciones que se obtienen a lo largo de la carrera, considero que, aunque no siempre son altamente valoradas en el mercado de la informática, sí representan un importante aval de los conocimientos adquiridos por el alumno o ex-alumno. En particular, los cursos de Bases de Datos, que incluyen temas como diseño de bases de datos, administración y optimización, proporcionan una sólida formación en este campo. Doy fe de que estos cursos ofrecen una base muy robusta para los estudiantes, preparando a los futuros ingenieros en informática para manejar eficientemente datos en cualquier entorno profesional.</w:t>
             </w:r>
           </w:p>
           <w:p>
@@ -940,8 +944,88 @@
             </w:pPr>
             <w:r>
               <w:rPr>
-                <w:rtl w:val="0"/>
-              </w:rPr>
+                <w:color w:val="767171"/>
+                <w:sz w:val="24"/>
+                <w:szCs w:val="24"/>
+                <w:rtl w:val="0"/>
+              </w:rPr>
+              <w:t xml:space="preserve">He identificado que mis principales fortalezas están en el </w:t>
+            </w:r>
+            <w:r>
+              <w:rPr>
+                <w:color w:val="767171"/>
+                <w:sz w:val="24"/>
+                <w:szCs w:val="24"/>
+                <w:highlight w:val="green"/>
+                <w:rtl w:val="0"/>
+              </w:rPr>
+              <w:t xml:space="preserve">desarrollo backend</w:t>
+            </w:r>
+            <w:r>
+              <w:rPr>
+                <w:color w:val="767171"/>
+                <w:sz w:val="24"/>
+                <w:szCs w:val="24"/>
+                <w:rtl w:val="0"/>
+              </w:rPr>
+              <w:t xml:space="preserve"> y en la </w:t>
+            </w:r>
+            <w:r>
+              <w:rPr>
+                <w:color w:val="767171"/>
+                <w:sz w:val="24"/>
+                <w:szCs w:val="24"/>
+                <w:highlight w:val="green"/>
+                <w:rtl w:val="0"/>
+              </w:rPr>
+              <w:t xml:space="preserve">integración con servicios en la nube</w:t>
+            </w:r>
+            <w:r>
+              <w:rPr>
+                <w:color w:val="767171"/>
+                <w:sz w:val="24"/>
+                <w:szCs w:val="24"/>
+                <w:rtl w:val="0"/>
+              </w:rPr>
+              <w:t xml:space="preserve">, particularmente utilizando tecnologías como Java Spring Boot y AWS. Me siento más seguro aplicando mis conocimientos en la </w:t>
+            </w:r>
+            <w:r>
+              <w:rPr>
+                <w:color w:val="767171"/>
+                <w:sz w:val="24"/>
+                <w:szCs w:val="24"/>
+                <w:highlight w:val="green"/>
+                <w:rtl w:val="0"/>
+              </w:rPr>
+              <w:t xml:space="preserve">creación y optimización de APIs RESTful</w:t>
+            </w:r>
+            <w:r>
+              <w:rPr>
+                <w:color w:val="767171"/>
+                <w:sz w:val="24"/>
+                <w:szCs w:val="24"/>
+                <w:rtl w:val="0"/>
+              </w:rPr>
+              <w:t xml:space="preserve"> y en la </w:t>
+            </w:r>
+            <w:r>
+              <w:rPr>
+                <w:color w:val="767171"/>
+                <w:sz w:val="24"/>
+                <w:szCs w:val="24"/>
+                <w:highlight w:val="green"/>
+                <w:rtl w:val="0"/>
+              </w:rPr>
+              <w:t xml:space="preserve">administración de bases de datos</w:t>
+            </w:r>
+            <w:r>
+              <w:rPr>
+                <w:color w:val="767171"/>
+                <w:sz w:val="24"/>
+                <w:szCs w:val="24"/>
+                <w:rtl w:val="0"/>
+              </w:rPr>
+              <w:t xml:space="preserve">, habilidades que he desarrollado en cursos como Desarrollo de Software y Bases de Datos. Estas competencias son fundamentales para mi objetivo de convertirme en arquitecto de software, ya que me permiten diseñar y desplegar soluciones robustas y escalables.  </w:t>
             </w:r>
           </w:p>
           <w:p>
@@ -969,234 +1053,58 @@
               </w:tabs>
               <w:jc w:val="both"/>
               <w:rPr>
-                <w:color w:val="767171"/>
-                <w:sz w:val="24"/>
-                <w:szCs w:val="24"/>
-              </w:rPr>
-            </w:pPr>
-            <w:r>
-              <w:rPr>
-                <w:rtl w:val="0"/>
-              </w:rPr>
-            </w:r>
-          </w:p>
-          <w:p>
-            <w:pPr>
-              <w:tabs>
-                <w:tab w:val="left" w:leader="none" w:pos="454"/>
-              </w:tabs>
-              <w:jc w:val="both"/>
-              <w:rPr>
-                <w:color w:val="767171"/>
-                <w:sz w:val="24"/>
-                <w:szCs w:val="24"/>
-              </w:rPr>
-            </w:pPr>
-            <w:r>
-              <w:rPr>
-                <w:rtl w:val="0"/>
-              </w:rPr>
-            </w:r>
-          </w:p>
-          <w:p>
-            <w:pPr>
-              <w:tabs>
-                <w:tab w:val="left" w:leader="none" w:pos="454"/>
-              </w:tabs>
-              <w:jc w:val="both"/>
-              <w:rPr>
-                <w:color w:val="767171"/>
-                <w:sz w:val="24"/>
-                <w:szCs w:val="24"/>
-              </w:rPr>
-            </w:pPr>
-            <w:r>
-              <w:rPr>
-                <w:rtl w:val="0"/>
-              </w:rPr>
-            </w:r>
-          </w:p>
-          <w:p>
-            <w:pPr>
-              <w:tabs>
-                <w:tab w:val="left" w:leader="none" w:pos="454"/>
-              </w:tabs>
-              <w:jc w:val="both"/>
-              <w:rPr>
-                <w:color w:val="767171"/>
-                <w:sz w:val="24"/>
-                <w:szCs w:val="24"/>
-              </w:rPr>
-            </w:pPr>
-            <w:r>
-              <w:rPr>
-                <w:rtl w:val="0"/>
-              </w:rPr>
-            </w:r>
-          </w:p>
-          <w:p>
-            <w:pPr>
-              <w:tabs>
-                <w:tab w:val="left" w:leader="none" w:pos="454"/>
-              </w:tabs>
-              <w:jc w:val="both"/>
-              <w:rPr>
-                <w:color w:val="767171"/>
-                <w:sz w:val="24"/>
-                <w:szCs w:val="24"/>
-              </w:rPr>
-            </w:pPr>
-            <w:r>
-              <w:rPr>
-                <w:rtl w:val="0"/>
-              </w:rPr>
-            </w:r>
-          </w:p>
-          <w:p>
-            <w:pPr>
-              <w:tabs>
-                <w:tab w:val="left" w:leader="none" w:pos="454"/>
-              </w:tabs>
-              <w:jc w:val="both"/>
-              <w:rPr>
-                <w:color w:val="767171"/>
-                <w:sz w:val="24"/>
-                <w:szCs w:val="24"/>
-              </w:rPr>
-            </w:pPr>
-            <w:r>
-              <w:rPr>
-                <w:rtl w:val="0"/>
-              </w:rPr>
-            </w:r>
-          </w:p>
-          <w:p>
-            <w:pPr>
-              <w:tabs>
-                <w:tab w:val="left" w:leader="none" w:pos="454"/>
-              </w:tabs>
-              <w:ind w:left="171" w:firstLine="0"/>
-              <w:jc w:val="both"/>
-              <w:rPr>
-                <w:color w:val="767171"/>
-                <w:sz w:val="24"/>
-                <w:szCs w:val="24"/>
-              </w:rPr>
-            </w:pPr>
-            <w:r>
-              <w:rPr>
-                <w:rtl w:val="0"/>
-              </w:rPr>
-            </w:r>
-          </w:p>
-          <w:p>
-            <w:pPr>
-              <w:jc w:val="both"/>
-              <w:rPr>
-                <w:color w:val="767171"/>
-                <w:sz w:val="24"/>
-                <w:szCs w:val="24"/>
-              </w:rPr>
-            </w:pPr>
-            <w:r>
-              <w:rPr>
-                <w:rtl w:val="0"/>
-              </w:rPr>
-            </w:r>
-          </w:p>
-          <w:p>
-            <w:pPr>
-              <w:jc w:val="both"/>
-              <w:rPr>
-                <w:rFonts w:ascii="Calibri" w:cs="Calibri" w:eastAsia="Calibri" w:hAnsi="Calibri"/>
-                <w:b w:val="1"/>
-              </w:rPr>
-            </w:pPr>
-            <w:r>
-              <w:rPr>
-                <w:rtl w:val="0"/>
-              </w:rPr>
-            </w:r>
-          </w:p>
-          <w:p>
-            <w:pPr>
-              <w:jc w:val="both"/>
-              <w:rPr>
-                <w:rFonts w:ascii="Calibri" w:cs="Calibri" w:eastAsia="Calibri" w:hAnsi="Calibri"/>
-                <w:b w:val="1"/>
-              </w:rPr>
-            </w:pPr>
-            <w:r>
-              <w:rPr>
-                <w:rtl w:val="0"/>
-              </w:rPr>
-            </w:r>
-          </w:p>
-          <w:p>
-            <w:pPr>
-              <w:jc w:val="both"/>
-              <w:rPr>
-                <w:rFonts w:ascii="Calibri" w:cs="Calibri" w:eastAsia="Calibri" w:hAnsi="Calibri"/>
-                <w:b w:val="1"/>
-              </w:rPr>
-            </w:pPr>
-            <w:r>
-              <w:rPr>
-                <w:rtl w:val="0"/>
-              </w:rPr>
-            </w:r>
-          </w:p>
-          <w:p>
-            <w:pPr>
-              <w:jc w:val="both"/>
-              <w:rPr>
-                <w:rFonts w:ascii="Calibri" w:cs="Calibri" w:eastAsia="Calibri" w:hAnsi="Calibri"/>
-                <w:b w:val="1"/>
-              </w:rPr>
-            </w:pPr>
-            <w:r>
-              <w:rPr>
-                <w:rtl w:val="0"/>
-              </w:rPr>
-            </w:r>
-          </w:p>
-          <w:p>
-            <w:pPr>
-              <w:jc w:val="both"/>
-              <w:rPr>
-                <w:rFonts w:ascii="Calibri" w:cs="Calibri" w:eastAsia="Calibri" w:hAnsi="Calibri"/>
-                <w:b w:val="1"/>
-              </w:rPr>
-            </w:pPr>
-            <w:r>
-              <w:rPr>
-                <w:rtl w:val="0"/>
-              </w:rPr>
-            </w:r>
-          </w:p>
-          <w:p>
-            <w:pPr>
-              <w:jc w:val="both"/>
-              <w:rPr>
-                <w:rFonts w:ascii="Calibri" w:cs="Calibri" w:eastAsia="Calibri" w:hAnsi="Calibri"/>
-                <w:b w:val="1"/>
-              </w:rPr>
-            </w:pPr>
-            <w:r>
-              <w:rPr>
-                <w:rtl w:val="0"/>
-              </w:rPr>
-            </w:r>
-          </w:p>
-          <w:p>
-            <w:pPr>
-              <w:jc w:val="both"/>
-              <w:rPr>
                 <w:rFonts w:ascii="Calibri" w:cs="Calibri" w:eastAsia="Calibri" w:hAnsi="Calibri"/>
                 <w:b w:val="1"/>
                 <w:color w:val="1f4e79"/>
               </w:rPr>
             </w:pPr>
+            <w:r>
+              <w:rPr>
+                <w:color w:val="767171"/>
+                <w:sz w:val="24"/>
+                <w:szCs w:val="24"/>
+                <w:rtl w:val="0"/>
+              </w:rPr>
+              <w:t xml:space="preserve">Por otro lado, reconozco que necesito fortalecer mis habilidades en el área de </w:t>
+            </w:r>
+            <w:r>
+              <w:rPr>
+                <w:color w:val="767171"/>
+                <w:sz w:val="24"/>
+                <w:szCs w:val="24"/>
+                <w:shd w:fill="f4cccc" w:val="clear"/>
+                <w:rtl w:val="0"/>
+              </w:rPr>
+              <w:t xml:space="preserve">desarrollo frontend</w:t>
+            </w:r>
+            <w:r>
+              <w:rPr>
+                <w:color w:val="767171"/>
+                <w:sz w:val="24"/>
+                <w:szCs w:val="24"/>
+                <w:rtl w:val="0"/>
+              </w:rPr>
+              <w:t xml:space="preserve"> y en la </w:t>
+            </w:r>
+            <w:r>
+              <w:rPr>
+                <w:color w:val="767171"/>
+                <w:sz w:val="24"/>
+                <w:szCs w:val="24"/>
+                <w:shd w:fill="f4cccc" w:val="clear"/>
+                <w:rtl w:val="0"/>
+              </w:rPr>
+              <w:t xml:space="preserve">comunicación efectiva</w:t>
+            </w:r>
+            <w:r>
+              <w:rPr>
+                <w:color w:val="767171"/>
+                <w:sz w:val="24"/>
+                <w:szCs w:val="24"/>
+                <w:rtl w:val="0"/>
+              </w:rPr>
+              <w:t xml:space="preserve">. Aunque tengo una comprensión básica del desarrollo de interfaces de usuario, me gustaría mejorar mi capacidad para trabajar en proyectos full-stack y adquirir mayor fluidez en tecnologías como JavaScript y frameworks frontend. Además, mejorar en habilidades de comunicación y presentación me ayudará a expresar ideas de manera más clara y efectiva, especialmente en contextos interdisciplinarios y al interactuar con clientes o stakeholders.  </w:t>
+            </w:r>
             <w:r>
               <w:rPr>
                 <w:rtl w:val="0"/>
@@ -1235,112 +1143,6 @@
     <w:p>
       <w:pPr>
         <w:rPr/>
-      </w:pPr>
-      <w:r>
-        <w:rPr>
-          <w:rtl w:val="0"/>
-        </w:rPr>
-      </w:r>
-    </w:p>
-    <w:p>
-      <w:pPr>
-        <w:rPr/>
-      </w:pPr>
-      <w:r>
-        <w:rPr>
-          <w:rtl w:val="0"/>
-        </w:rPr>
-      </w:r>
-    </w:p>
-    <w:p>
-      <w:pPr>
-        <w:spacing w:after="0" w:line="360" w:lineRule="auto"/>
-        <w:jc w:val="both"/>
-        <w:rPr>
-          <w:b w:val="1"/>
-          <w:sz w:val="24"/>
-          <w:szCs w:val="24"/>
-        </w:rPr>
-      </w:pPr>
-      <w:r>
-        <w:rPr>
-          <w:rtl w:val="0"/>
-        </w:rPr>
-      </w:r>
-    </w:p>
-    <w:p>
-      <w:pPr>
-        <w:spacing w:after="0" w:line="360" w:lineRule="auto"/>
-        <w:jc w:val="both"/>
-        <w:rPr>
-          <w:b w:val="1"/>
-          <w:sz w:val="24"/>
-          <w:szCs w:val="24"/>
-        </w:rPr>
-      </w:pPr>
-      <w:r>
-        <w:rPr>
-          <w:rtl w:val="0"/>
-        </w:rPr>
-      </w:r>
-    </w:p>
-    <w:p>
-      <w:pPr>
-        <w:spacing w:after="0" w:line="360" w:lineRule="auto"/>
-        <w:jc w:val="both"/>
-        <w:rPr>
-          <w:b w:val="1"/>
-          <w:sz w:val="24"/>
-          <w:szCs w:val="24"/>
-        </w:rPr>
-      </w:pPr>
-      <w:r>
-        <w:rPr>
-          <w:rtl w:val="0"/>
-        </w:rPr>
-      </w:r>
-    </w:p>
-    <w:p>
-      <w:pPr>
-        <w:spacing w:after="0" w:line="360" w:lineRule="auto"/>
-        <w:jc w:val="both"/>
-        <w:rPr>
-          <w:b w:val="1"/>
-          <w:sz w:val="24"/>
-          <w:szCs w:val="24"/>
-        </w:rPr>
-      </w:pPr>
-      <w:r>
-        <w:rPr>
-          <w:rtl w:val="0"/>
-        </w:rPr>
-      </w:r>
-    </w:p>
-    <w:p>
-      <w:pPr>
-        <w:spacing w:after="0" w:line="360" w:lineRule="auto"/>
-        <w:jc w:val="both"/>
-        <w:rPr>
-          <w:b w:val="1"/>
-          <w:sz w:val="24"/>
-          <w:szCs w:val="24"/>
-        </w:rPr>
-      </w:pPr>
-      <w:r>
-        <w:rPr>
-          <w:rtl w:val="0"/>
-        </w:rPr>
-      </w:r>
-    </w:p>
-    <w:p>
-      <w:pPr>
-        <w:spacing w:after="0" w:line="360" w:lineRule="auto"/>
-        <w:jc w:val="both"/>
-        <w:rPr>
-          <w:b w:val="1"/>
-          <w:sz w:val="24"/>
-          <w:szCs w:val="24"/>
-        </w:rPr>
       </w:pPr>
       <w:r>
         <w:rPr>
@@ -1555,98 +1357,88 @@
             </w:pPr>
             <w:r>
               <w:rPr>
-                <w:rtl w:val="0"/>
-              </w:rPr>
-            </w:r>
-          </w:p>
-          <w:p>
-            <w:pPr>
-              <w:tabs>
-                <w:tab w:val="left" w:leader="none" w:pos="454"/>
-              </w:tabs>
-              <w:jc w:val="both"/>
-              <w:rPr>
-                <w:color w:val="767171"/>
-                <w:sz w:val="24"/>
-                <w:szCs w:val="24"/>
-              </w:rPr>
-            </w:pPr>
-            <w:r>
-              <w:rPr>
-                <w:rtl w:val="0"/>
-              </w:rPr>
-            </w:r>
-          </w:p>
-          <w:p>
-            <w:pPr>
-              <w:tabs>
-                <w:tab w:val="left" w:leader="none" w:pos="454"/>
-              </w:tabs>
-              <w:jc w:val="both"/>
-              <w:rPr>
-                <w:color w:val="767171"/>
-                <w:sz w:val="24"/>
-                <w:szCs w:val="24"/>
-              </w:rPr>
-            </w:pPr>
-            <w:r>
-              <w:rPr>
-                <w:rtl w:val="0"/>
-              </w:rPr>
-            </w:r>
-          </w:p>
-          <w:p>
-            <w:pPr>
-              <w:tabs>
-                <w:tab w:val="left" w:leader="none" w:pos="454"/>
-              </w:tabs>
-              <w:jc w:val="both"/>
-              <w:rPr>
-                <w:color w:val="767171"/>
-                <w:sz w:val="24"/>
-                <w:szCs w:val="24"/>
-              </w:rPr>
-            </w:pPr>
-            <w:r>
-              <w:rPr>
-                <w:rtl w:val="0"/>
-              </w:rPr>
-            </w:r>
-          </w:p>
-          <w:p>
-            <w:pPr>
-              <w:tabs>
-                <w:tab w:val="left" w:leader="none" w:pos="454"/>
-              </w:tabs>
-              <w:jc w:val="both"/>
-              <w:rPr>
-                <w:color w:val="767171"/>
-                <w:sz w:val="24"/>
-                <w:szCs w:val="24"/>
-              </w:rPr>
-            </w:pPr>
-            <w:r>
-              <w:rPr>
-                <w:rtl w:val="0"/>
-              </w:rPr>
-            </w:r>
-          </w:p>
-          <w:p>
-            <w:pPr>
-              <w:tabs>
-                <w:tab w:val="left" w:leader="none" w:pos="454"/>
-              </w:tabs>
-              <w:jc w:val="both"/>
-              <w:rPr>
-                <w:color w:val="767171"/>
-                <w:sz w:val="24"/>
-                <w:szCs w:val="24"/>
-              </w:rPr>
-            </w:pPr>
-            <w:r>
-              <w:rPr>
-                <w:rtl w:val="0"/>
-              </w:rPr>
+                <w:color w:val="767171"/>
+                <w:sz w:val="24"/>
+                <w:szCs w:val="24"/>
+                <w:rtl w:val="0"/>
+              </w:rPr>
+              <w:t xml:space="preserve">Mis principales intereses profesionales están enfocados en el </w:t>
+            </w:r>
+            <w:r>
+              <w:rPr>
+                <w:color w:val="767171"/>
+                <w:sz w:val="24"/>
+                <w:szCs w:val="24"/>
+                <w:highlight w:val="green"/>
+                <w:rtl w:val="0"/>
+              </w:rPr>
+              <w:t xml:space="preserve">desarrollo de software backend</w:t>
+            </w:r>
+            <w:r>
+              <w:rPr>
+                <w:color w:val="767171"/>
+                <w:sz w:val="24"/>
+                <w:szCs w:val="24"/>
+                <w:rtl w:val="0"/>
+              </w:rPr>
+              <w:t xml:space="preserve">, especialmente en el </w:t>
+            </w:r>
+            <w:r>
+              <w:rPr>
+                <w:color w:val="767171"/>
+                <w:sz w:val="24"/>
+                <w:szCs w:val="24"/>
+                <w:highlight w:val="green"/>
+                <w:rtl w:val="0"/>
+              </w:rPr>
+              <w:t xml:space="preserve">diseño y optimización de APIs RESTful</w:t>
+            </w:r>
+            <w:r>
+              <w:rPr>
+                <w:color w:val="767171"/>
+                <w:sz w:val="24"/>
+                <w:szCs w:val="24"/>
+                <w:rtl w:val="0"/>
+              </w:rPr>
+              <w:t xml:space="preserve"> y en la </w:t>
+            </w:r>
+            <w:r>
+              <w:rPr>
+                <w:color w:val="767171"/>
+                <w:sz w:val="24"/>
+                <w:szCs w:val="24"/>
+                <w:highlight w:val="green"/>
+                <w:rtl w:val="0"/>
+              </w:rPr>
+              <w:t xml:space="preserve">integración de sistemas en la nube</w:t>
+            </w:r>
+            <w:r>
+              <w:rPr>
+                <w:color w:val="767171"/>
+                <w:sz w:val="24"/>
+                <w:szCs w:val="24"/>
+                <w:rtl w:val="0"/>
+              </w:rPr>
+              <w:t xml:space="preserve"> utilizando tecnologías como AWS. Me apasiona la idea de crear soluciones escalables y eficientes que puedan integrarse fácilmente con otras plataformas. Además, estoy interesado en la </w:t>
+            </w:r>
+            <w:r>
+              <w:rPr>
+                <w:color w:val="767171"/>
+                <w:sz w:val="24"/>
+                <w:szCs w:val="24"/>
+                <w:highlight w:val="green"/>
+                <w:rtl w:val="0"/>
+              </w:rPr>
+              <w:t xml:space="preserve">gestión de bases de datos</w:t>
+            </w:r>
+            <w:r>
+              <w:rPr>
+                <w:color w:val="767171"/>
+                <w:sz w:val="24"/>
+                <w:szCs w:val="24"/>
+                <w:rtl w:val="0"/>
+              </w:rPr>
+              <w:t xml:space="preserve">, ya que considero que una buena administración de datos es fundamental para el éxito de cualquier aplicación o servicio.</w:t>
             </w:r>
           </w:p>
           <w:p>
@@ -1742,98 +1534,107 @@
             </w:pPr>
             <w:r>
               <w:rPr>
-                <w:rtl w:val="0"/>
-              </w:rPr>
-            </w:r>
-          </w:p>
-          <w:p>
-            <w:pPr>
-              <w:tabs>
-                <w:tab w:val="left" w:leader="none" w:pos="454"/>
-              </w:tabs>
-              <w:jc w:val="both"/>
-              <w:rPr>
-                <w:color w:val="767171"/>
-                <w:sz w:val="24"/>
-                <w:szCs w:val="24"/>
-              </w:rPr>
-            </w:pPr>
-            <w:r>
-              <w:rPr>
-                <w:rtl w:val="0"/>
-              </w:rPr>
-            </w:r>
-          </w:p>
-          <w:p>
-            <w:pPr>
-              <w:tabs>
-                <w:tab w:val="left" w:leader="none" w:pos="454"/>
-              </w:tabs>
-              <w:jc w:val="both"/>
-              <w:rPr>
-                <w:color w:val="767171"/>
-                <w:sz w:val="24"/>
-                <w:szCs w:val="24"/>
-              </w:rPr>
-            </w:pPr>
-            <w:r>
-              <w:rPr>
-                <w:rtl w:val="0"/>
-              </w:rPr>
-            </w:r>
-          </w:p>
-          <w:p>
-            <w:pPr>
-              <w:tabs>
-                <w:tab w:val="left" w:leader="none" w:pos="454"/>
-              </w:tabs>
-              <w:jc w:val="both"/>
-              <w:rPr>
-                <w:color w:val="767171"/>
-                <w:sz w:val="24"/>
-                <w:szCs w:val="24"/>
-              </w:rPr>
-            </w:pPr>
-            <w:r>
-              <w:rPr>
-                <w:rtl w:val="0"/>
-              </w:rPr>
-            </w:r>
-          </w:p>
-          <w:p>
-            <w:pPr>
-              <w:tabs>
-                <w:tab w:val="left" w:leader="none" w:pos="454"/>
-              </w:tabs>
-              <w:jc w:val="both"/>
-              <w:rPr>
-                <w:color w:val="767171"/>
-                <w:sz w:val="24"/>
-                <w:szCs w:val="24"/>
-              </w:rPr>
-            </w:pPr>
-            <w:r>
-              <w:rPr>
-                <w:rtl w:val="0"/>
-              </w:rPr>
-            </w:r>
-          </w:p>
-          <w:p>
-            <w:pPr>
-              <w:tabs>
-                <w:tab w:val="left" w:leader="none" w:pos="454"/>
-              </w:tabs>
-              <w:jc w:val="both"/>
-              <w:rPr>
-                <w:color w:val="767171"/>
-                <w:sz w:val="24"/>
-                <w:szCs w:val="24"/>
-              </w:rPr>
-            </w:pPr>
-            <w:r>
-              <w:rPr>
-                <w:rtl w:val="0"/>
-              </w:rPr>
+                <w:color w:val="767171"/>
+                <w:sz w:val="24"/>
+                <w:szCs w:val="24"/>
+                <w:rtl w:val="0"/>
+              </w:rPr>
+              <w:t xml:space="preserve">Las competencias clave que se relacionan con mis intereses profesionales incluyen el </w:t>
+            </w:r>
+            <w:r>
+              <w:rPr>
+                <w:color w:val="767171"/>
+                <w:sz w:val="24"/>
+                <w:szCs w:val="24"/>
+                <w:highlight w:val="green"/>
+                <w:rtl w:val="0"/>
+              </w:rPr>
+              <w:t xml:space="preserve">desarrollo de software backend</w:t>
+            </w:r>
+            <w:r>
+              <w:rPr>
+                <w:color w:val="767171"/>
+                <w:sz w:val="24"/>
+                <w:szCs w:val="24"/>
+                <w:rtl w:val="0"/>
+              </w:rPr>
+              <w:t xml:space="preserve">, la </w:t>
+            </w:r>
+            <w:r>
+              <w:rPr>
+                <w:color w:val="767171"/>
+                <w:sz w:val="24"/>
+                <w:szCs w:val="24"/>
+                <w:highlight w:val="green"/>
+                <w:rtl w:val="0"/>
+              </w:rPr>
+              <w:t xml:space="preserve">integración de sistemas en la nube</w:t>
+            </w:r>
+            <w:r>
+              <w:rPr>
+                <w:color w:val="767171"/>
+                <w:sz w:val="24"/>
+                <w:szCs w:val="24"/>
+                <w:rtl w:val="0"/>
+              </w:rPr>
+              <w:t xml:space="preserve"> y la </w:t>
+            </w:r>
+            <w:r>
+              <w:rPr>
+                <w:color w:val="767171"/>
+                <w:sz w:val="24"/>
+                <w:szCs w:val="24"/>
+                <w:highlight w:val="green"/>
+                <w:rtl w:val="0"/>
+              </w:rPr>
+              <w:t xml:space="preserve">gestión de bases de datos</w:t>
+            </w:r>
+            <w:r>
+              <w:rPr>
+                <w:color w:val="767171"/>
+                <w:sz w:val="24"/>
+                <w:szCs w:val="24"/>
+                <w:rtl w:val="0"/>
+              </w:rPr>
+              <w:t xml:space="preserve">. Estas competencias son esenciales para diseñar e implementar soluciones tecnológicas robustas. Sin embargo, siento que necesito fortalecer mi </w:t>
+            </w:r>
+            <w:r>
+              <w:rPr>
+                <w:color w:val="767171"/>
+                <w:sz w:val="24"/>
+                <w:szCs w:val="24"/>
+                <w:shd w:fill="f4cccc" w:val="clear"/>
+                <w:rtl w:val="0"/>
+              </w:rPr>
+              <w:t xml:space="preserve">habilidad en desarrollo frontend</w:t>
+            </w:r>
+            <w:r>
+              <w:rPr>
+                <w:color w:val="767171"/>
+                <w:sz w:val="24"/>
+                <w:szCs w:val="24"/>
+                <w:rtl w:val="0"/>
+              </w:rPr>
+              <w:t xml:space="preserve">, para poder tener un enfoque más integral como desarrollador full-stack, así como mejorar mis </w:t>
+            </w:r>
+            <w:r>
+              <w:rPr>
+                <w:color w:val="767171"/>
+                <w:sz w:val="24"/>
+                <w:szCs w:val="24"/>
+                <w:shd w:fill="f4cccc" w:val="clear"/>
+                <w:rtl w:val="0"/>
+              </w:rPr>
+              <w:t xml:space="preserve">habilidades de comunicación efectiva</w:t>
+            </w:r>
+            <w:r>
+              <w:rPr>
+                <w:color w:val="767171"/>
+                <w:sz w:val="24"/>
+                <w:szCs w:val="24"/>
+                <w:rtl w:val="0"/>
+              </w:rPr>
+              <w:t xml:space="preserve">, especialmente al presentar ideas técnicas a equipos no técnicos y stakeholders.</w:t>
             </w:r>
           </w:p>
           <w:p>
@@ -1935,60 +1736,6 @@
           </w:p>
           <w:p>
             <w:pPr>
-              <w:tabs>
-                <w:tab w:val="left" w:leader="none" w:pos="454"/>
-              </w:tabs>
-              <w:jc w:val="both"/>
-              <w:rPr>
-                <w:color w:val="767171"/>
-                <w:sz w:val="24"/>
-                <w:szCs w:val="24"/>
-              </w:rPr>
-            </w:pPr>
-            <w:r>
-              <w:rPr>
-                <w:rtl w:val="0"/>
-              </w:rPr>
-            </w:r>
-          </w:p>
-          <w:p>
-            <w:pPr>
-              <w:tabs>
-                <w:tab w:val="left" w:leader="none" w:pos="454"/>
-              </w:tabs>
-              <w:jc w:val="both"/>
-              <w:rPr>
-                <w:color w:val="767171"/>
-                <w:sz w:val="24"/>
-                <w:szCs w:val="24"/>
-              </w:rPr>
-            </w:pPr>
-            <w:r>
-              <w:rPr>
-                <w:rtl w:val="0"/>
-              </w:rPr>
-            </w:r>
-          </w:p>
-          <w:p>
-            <w:pPr>
-              <w:tabs>
-                <w:tab w:val="left" w:leader="none" w:pos="454"/>
-              </w:tabs>
-              <w:jc w:val="both"/>
-              <w:rPr>
-                <w:color w:val="767171"/>
-                <w:sz w:val="24"/>
-                <w:szCs w:val="24"/>
-              </w:rPr>
-            </w:pPr>
-            <w:r>
-              <w:rPr>
-                <w:rtl w:val="0"/>
-              </w:rPr>
-            </w:r>
-          </w:p>
-          <w:p>
-            <w:pPr>
               <w:jc w:val="both"/>
               <w:rPr>
                 <w:rFonts w:ascii="Calibri" w:cs="Calibri" w:eastAsia="Calibri" w:hAnsi="Calibri"/>
@@ -1998,94 +1745,13 @@
             </w:pPr>
             <w:r>
               <w:rPr>
-                <w:rtl w:val="0"/>
-              </w:rPr>
-            </w:r>
-          </w:p>
-          <w:p>
-            <w:pPr>
-              <w:jc w:val="both"/>
-              <w:rPr>
-                <w:rFonts w:ascii="Calibri" w:cs="Calibri" w:eastAsia="Calibri" w:hAnsi="Calibri"/>
-                <w:b w:val="1"/>
-                <w:color w:val="1f4e79"/>
-              </w:rPr>
-            </w:pPr>
-            <w:r>
-              <w:rPr>
-                <w:rtl w:val="0"/>
-              </w:rPr>
-            </w:r>
-          </w:p>
-          <w:p>
-            <w:pPr>
-              <w:jc w:val="both"/>
-              <w:rPr>
-                <w:rFonts w:ascii="Calibri" w:cs="Calibri" w:eastAsia="Calibri" w:hAnsi="Calibri"/>
-                <w:b w:val="1"/>
-                <w:color w:val="1f4e79"/>
-              </w:rPr>
-            </w:pPr>
-            <w:r>
-              <w:rPr>
-                <w:rtl w:val="0"/>
-              </w:rPr>
-            </w:r>
-          </w:p>
-          <w:p>
-            <w:pPr>
-              <w:jc w:val="both"/>
-              <w:rPr>
-                <w:rFonts w:ascii="Calibri" w:cs="Calibri" w:eastAsia="Calibri" w:hAnsi="Calibri"/>
-                <w:b w:val="1"/>
-                <w:color w:val="1f4e79"/>
-              </w:rPr>
-            </w:pPr>
-            <w:r>
-              <w:rPr>
-                <w:rtl w:val="0"/>
-              </w:rPr>
-            </w:r>
-          </w:p>
-          <w:p>
-            <w:pPr>
-              <w:jc w:val="both"/>
-              <w:rPr>
-                <w:rFonts w:ascii="Calibri" w:cs="Calibri" w:eastAsia="Calibri" w:hAnsi="Calibri"/>
-                <w:b w:val="1"/>
-                <w:color w:val="1f4e79"/>
-              </w:rPr>
-            </w:pPr>
-            <w:r>
-              <w:rPr>
-                <w:rtl w:val="0"/>
-              </w:rPr>
-            </w:r>
-          </w:p>
-          <w:p>
-            <w:pPr>
-              <w:jc w:val="both"/>
-              <w:rPr>
-                <w:rFonts w:ascii="Calibri" w:cs="Calibri" w:eastAsia="Calibri" w:hAnsi="Calibri"/>
-                <w:b w:val="1"/>
-                <w:color w:val="1f4e79"/>
-              </w:rPr>
-            </w:pPr>
-            <w:r>
-              <w:rPr>
-                <w:rtl w:val="0"/>
-              </w:rPr>
-            </w:r>
-          </w:p>
-          <w:p>
-            <w:pPr>
-              <w:jc w:val="both"/>
-              <w:rPr>
-                <w:rFonts w:ascii="Calibri" w:cs="Calibri" w:eastAsia="Calibri" w:hAnsi="Calibri"/>
-                <w:b w:val="1"/>
-                <w:color w:val="1f4e79"/>
-              </w:rPr>
-            </w:pPr>
+                <w:color w:val="767171"/>
+                <w:sz w:val="24"/>
+                <w:szCs w:val="24"/>
+                <w:rtl w:val="0"/>
+              </w:rPr>
+              <w:t xml:space="preserve">En cinco años, me gustaría estar trabajando como arquitecto de software en una empresa tecnológica líder, liderando equipos en la creación de soluciones innovadoras y escalables que aprovechen al máximo las tecnologías en la nube. Me imagino trabajando en proyectos que no solo desafíen mis habilidades técnicas, sino que también me permitan contribuir a la visión estratégica de la empresa. Además, espero haber mejorado mis habilidades de liderazgo, gestionando proyectos y guiando a otros desarrolladores en su crecimiento profesional.</w:t>
+            </w:r>
             <w:r>
               <w:rPr>
                 <w:rtl w:val="0"/>
@@ -2397,8 +2063,12 @@
             </w:pPr>
             <w:r>
               <w:rPr>
-                <w:rtl w:val="0"/>
-              </w:rPr>
+                <w:color w:val="767171"/>
+                <w:sz w:val="24"/>
+                <w:szCs w:val="24"/>
+                <w:rtl w:val="0"/>
+              </w:rPr>
+              <w:t xml:space="preserve">Sí, el Proyecto APT que diseñe junto a mis compañeros sobre una aplicación de gimnasio B2C potenciada por IA se relaciona directamente con mis proyecciones profesionales actuales. Este proyecto se centra en el desarrollo de una plataforma que combina funcionalidades de administración de suscripciones, planificación de entrenamientos personalizados y recomendaciones inteligentes utilizando inteligencia artificial. Esto se alinea con mi interés en trabajar en el desarrollo de software backend y en la integración de sistemas inteligentes.</w:t>
             </w:r>
           </w:p>
           <w:p>
@@ -2426,533 +2096,19 @@
               </w:tabs>
               <w:jc w:val="both"/>
               <w:rPr>
-                <w:color w:val="767171"/>
-                <w:sz w:val="24"/>
-                <w:szCs w:val="24"/>
-              </w:rPr>
-            </w:pPr>
-            <w:r>
-              <w:rPr>
-                <w:rtl w:val="0"/>
-              </w:rPr>
-            </w:r>
-          </w:p>
-          <w:p>
-            <w:pPr>
-              <w:tabs>
-                <w:tab w:val="left" w:leader="none" w:pos="454"/>
-              </w:tabs>
-              <w:jc w:val="both"/>
-              <w:rPr>
-                <w:color w:val="767171"/>
-                <w:sz w:val="24"/>
-                <w:szCs w:val="24"/>
-              </w:rPr>
-            </w:pPr>
-            <w:r>
-              <w:rPr>
-                <w:rtl w:val="0"/>
-              </w:rPr>
-            </w:r>
-          </w:p>
-          <w:p>
-            <w:pPr>
-              <w:tabs>
-                <w:tab w:val="left" w:leader="none" w:pos="454"/>
-              </w:tabs>
-              <w:jc w:val="both"/>
-              <w:rPr>
-                <w:sz w:val="24"/>
-                <w:szCs w:val="24"/>
-              </w:rPr>
-            </w:pPr>
-            <w:r>
-              <w:rPr>
-                <w:rtl w:val="0"/>
-              </w:rPr>
-            </w:r>
-          </w:p>
-          <w:p>
-            <w:pPr>
-              <w:tabs>
-                <w:tab w:val="left" w:leader="none" w:pos="454"/>
-              </w:tabs>
-              <w:jc w:val="both"/>
-              <w:rPr>
-                <w:sz w:val="24"/>
-                <w:szCs w:val="24"/>
-              </w:rPr>
-            </w:pPr>
-            <w:r>
-              <w:rPr>
-                <w:rtl w:val="0"/>
-              </w:rPr>
-            </w:r>
-          </w:p>
-          <w:p>
-            <w:pPr>
-              <w:tabs>
-                <w:tab w:val="left" w:leader="none" w:pos="454"/>
-              </w:tabs>
-              <w:jc w:val="both"/>
-              <w:rPr>
-                <w:sz w:val="24"/>
-                <w:szCs w:val="24"/>
-              </w:rPr>
-            </w:pPr>
-            <w:r>
-              <w:rPr>
-                <w:rtl w:val="0"/>
-              </w:rPr>
-            </w:r>
-          </w:p>
-          <w:p>
-            <w:pPr>
-              <w:tabs>
-                <w:tab w:val="left" w:leader="none" w:pos="454"/>
-              </w:tabs>
-              <w:jc w:val="both"/>
-              <w:rPr>
-                <w:sz w:val="24"/>
-                <w:szCs w:val="24"/>
-              </w:rPr>
-            </w:pPr>
-            <w:r>
-              <w:rPr>
-                <w:rtl w:val="0"/>
-              </w:rPr>
-            </w:r>
-          </w:p>
-          <w:p>
-            <w:pPr>
-              <w:tabs>
-                <w:tab w:val="left" w:leader="none" w:pos="454"/>
-              </w:tabs>
-              <w:jc w:val="both"/>
-              <w:rPr>
-                <w:color w:val="767171"/>
-                <w:sz w:val="24"/>
-                <w:szCs w:val="24"/>
-              </w:rPr>
-            </w:pPr>
-            <w:r>
-              <w:rPr>
-                <w:rtl w:val="0"/>
-              </w:rPr>
-            </w:r>
-          </w:p>
-          <w:p>
-            <w:pPr>
-              <w:keepNext w:val="0"/>
-              <w:keepLines w:val="0"/>
-              <w:pageBreakBefore w:val="0"/>
-              <w:widowControl w:val="1"/>
-              <w:numPr>
-                <w:ilvl w:val="0"/>
-                <w:numId w:val="1"/>
-              </w:numPr>
-              <w:pBdr>
-                <w:top w:space="0" w:sz="0" w:val="nil"/>
-                <w:left w:space="0" w:sz="0" w:val="nil"/>
-                <w:bottom w:space="0" w:sz="0" w:val="nil"/>
-                <w:right w:space="0" w:sz="0" w:val="nil"/>
-                <w:between w:space="0" w:sz="0" w:val="nil"/>
-              </w:pBdr>
-              <w:shd w:fill="auto" w:val="clear"/>
-              <w:tabs>
-                <w:tab w:val="left" w:leader="none" w:pos="454"/>
-              </w:tabs>
-              <w:spacing w:after="0" w:before="0" w:line="259" w:lineRule="auto"/>
-              <w:ind w:left="454" w:right="0" w:hanging="283"/>
-              <w:jc w:val="both"/>
-              <w:rPr>
-                <w:rFonts w:ascii="Calibri" w:cs="Calibri" w:eastAsia="Calibri" w:hAnsi="Calibri"/>
-                <w:b w:val="0"/>
-                <w:i w:val="0"/>
-                <w:smallCaps w:val="0"/>
-                <w:strike w:val="0"/>
-                <w:color w:val="767171"/>
-                <w:sz w:val="24"/>
-                <w:szCs w:val="24"/>
-                <w:u w:val="none"/>
-                <w:shd w:fill="auto" w:val="clear"/>
-                <w:vertAlign w:val="baseline"/>
-              </w:rPr>
-            </w:pPr>
-            <w:r>
-              <w:rPr>
-                <w:rFonts w:ascii="Calibri" w:cs="Calibri" w:eastAsia="Calibri" w:hAnsi="Calibri"/>
-                <w:b w:val="0"/>
-                <w:i w:val="0"/>
-                <w:smallCaps w:val="0"/>
-                <w:strike w:val="0"/>
-                <w:color w:val="000000"/>
-                <w:sz w:val="24"/>
-                <w:szCs w:val="24"/>
-                <w:u w:val="none"/>
-                <w:shd w:fill="auto" w:val="clear"/>
-                <w:vertAlign w:val="baseline"/>
-                <w:rtl w:val="0"/>
-              </w:rPr>
-              <w:t xml:space="preserve">Si no hay ninguna que se relacione suficiente: </w:t>
-            </w:r>
-            <w:r>
-              <w:rPr>
-                <w:rtl w:val="0"/>
-              </w:rPr>
-            </w:r>
-          </w:p>
-          <w:p>
-            <w:pPr>
-              <w:keepNext w:val="0"/>
-              <w:keepLines w:val="0"/>
-              <w:pageBreakBefore w:val="0"/>
-              <w:widowControl w:val="1"/>
-              <w:numPr>
-                <w:ilvl w:val="0"/>
-                <w:numId w:val="1"/>
-              </w:numPr>
-              <w:pBdr>
-                <w:top w:space="0" w:sz="0" w:val="nil"/>
-                <w:left w:space="0" w:sz="0" w:val="nil"/>
-                <w:bottom w:space="0" w:sz="0" w:val="nil"/>
-                <w:right w:space="0" w:sz="0" w:val="nil"/>
-                <w:between w:space="0" w:sz="0" w:val="nil"/>
-              </w:pBdr>
-              <w:shd w:fill="auto" w:val="clear"/>
-              <w:tabs>
-                <w:tab w:val="left" w:leader="none" w:pos="1021"/>
-              </w:tabs>
-              <w:spacing w:after="0" w:before="0" w:line="259" w:lineRule="auto"/>
-              <w:ind w:left="454" w:right="0" w:firstLine="141.99999999999994"/>
-              <w:jc w:val="both"/>
-              <w:rPr>
-                <w:rFonts w:ascii="Calibri" w:cs="Calibri" w:eastAsia="Calibri" w:hAnsi="Calibri"/>
-                <w:b w:val="0"/>
-                <w:i w:val="0"/>
-                <w:smallCaps w:val="0"/>
-                <w:strike w:val="0"/>
-                <w:color w:val="767171"/>
-                <w:sz w:val="24"/>
-                <w:szCs w:val="24"/>
-                <w:u w:val="none"/>
-                <w:shd w:fill="auto" w:val="clear"/>
-                <w:vertAlign w:val="baseline"/>
-              </w:rPr>
-            </w:pPr>
-            <w:r>
-              <w:rPr>
-                <w:rFonts w:ascii="Calibri" w:cs="Calibri" w:eastAsia="Calibri" w:hAnsi="Calibri"/>
-                <w:b w:val="0"/>
-                <w:i w:val="0"/>
-                <w:smallCaps w:val="0"/>
-                <w:strike w:val="0"/>
-                <w:color w:val="000000"/>
-                <w:sz w:val="24"/>
-                <w:szCs w:val="24"/>
-                <w:u w:val="none"/>
-                <w:shd w:fill="auto" w:val="clear"/>
-                <w:vertAlign w:val="baseline"/>
-                <w:rtl w:val="0"/>
-              </w:rPr>
-              <w:t xml:space="preserve">¿Qué área(s) de desempeño y competencias debería abordar este Proyecto APT? </w:t>
-            </w:r>
-            <w:r>
-              <w:rPr>
-                <w:rtl w:val="0"/>
-              </w:rPr>
-            </w:r>
-          </w:p>
-          <w:p>
-            <w:pPr>
-              <w:keepNext w:val="0"/>
-              <w:keepLines w:val="0"/>
-              <w:pageBreakBefore w:val="0"/>
-              <w:widowControl w:val="1"/>
-              <w:numPr>
-                <w:ilvl w:val="0"/>
-                <w:numId w:val="1"/>
-              </w:numPr>
-              <w:pBdr>
-                <w:top w:space="0" w:sz="0" w:val="nil"/>
-                <w:left w:space="0" w:sz="0" w:val="nil"/>
-                <w:bottom w:space="0" w:sz="0" w:val="nil"/>
-                <w:right w:space="0" w:sz="0" w:val="nil"/>
-                <w:between w:space="0" w:sz="0" w:val="nil"/>
-              </w:pBdr>
-              <w:shd w:fill="auto" w:val="clear"/>
-              <w:tabs>
-                <w:tab w:val="left" w:leader="none" w:pos="1021"/>
-              </w:tabs>
-              <w:spacing w:after="0" w:before="0" w:line="259" w:lineRule="auto"/>
-              <w:ind w:left="454" w:right="0" w:firstLine="141.99999999999994"/>
-              <w:jc w:val="both"/>
-              <w:rPr>
-                <w:rFonts w:ascii="Calibri" w:cs="Calibri" w:eastAsia="Calibri" w:hAnsi="Calibri"/>
-                <w:b w:val="0"/>
-                <w:i w:val="0"/>
-                <w:smallCaps w:val="0"/>
-                <w:strike w:val="0"/>
-                <w:color w:val="767171"/>
-                <w:sz w:val="24"/>
-                <w:szCs w:val="24"/>
-                <w:u w:val="none"/>
-                <w:shd w:fill="auto" w:val="clear"/>
-                <w:vertAlign w:val="baseline"/>
-              </w:rPr>
-            </w:pPr>
-            <w:r>
-              <w:rPr>
-                <w:rFonts w:ascii="Calibri" w:cs="Calibri" w:eastAsia="Calibri" w:hAnsi="Calibri"/>
-                <w:b w:val="0"/>
-                <w:i w:val="0"/>
-                <w:smallCaps w:val="0"/>
-                <w:strike w:val="0"/>
-                <w:color w:val="000000"/>
-                <w:sz w:val="24"/>
-                <w:szCs w:val="24"/>
-                <w:u w:val="none"/>
-                <w:shd w:fill="auto" w:val="clear"/>
-                <w:vertAlign w:val="baseline"/>
-                <w:rtl w:val="0"/>
-              </w:rPr>
-              <w:t xml:space="preserve">¿Qué tipo de proyecto podría ayudarte más en tu desarrollo profesional? </w:t>
-            </w:r>
-            <w:r>
-              <w:rPr>
-                <w:rtl w:val="0"/>
-              </w:rPr>
-            </w:r>
-          </w:p>
-          <w:p>
-            <w:pPr>
-              <w:keepNext w:val="0"/>
-              <w:keepLines w:val="0"/>
-              <w:pageBreakBefore w:val="0"/>
-              <w:widowControl w:val="1"/>
-              <w:numPr>
-                <w:ilvl w:val="0"/>
-                <w:numId w:val="1"/>
-              </w:numPr>
-              <w:pBdr>
-                <w:top w:space="0" w:sz="0" w:val="nil"/>
-                <w:left w:space="0" w:sz="0" w:val="nil"/>
-                <w:bottom w:space="0" w:sz="0" w:val="nil"/>
-                <w:right w:space="0" w:sz="0" w:val="nil"/>
-                <w:between w:space="0" w:sz="0" w:val="nil"/>
-              </w:pBdr>
-              <w:shd w:fill="auto" w:val="clear"/>
-              <w:tabs>
-                <w:tab w:val="left" w:leader="none" w:pos="1021"/>
-              </w:tabs>
-              <w:spacing w:after="160" w:before="0" w:line="259" w:lineRule="auto"/>
-              <w:ind w:left="454" w:right="0" w:firstLine="141.99999999999994"/>
-              <w:jc w:val="both"/>
-              <w:rPr>
-                <w:rFonts w:ascii="Calibri" w:cs="Calibri" w:eastAsia="Calibri" w:hAnsi="Calibri"/>
-                <w:b w:val="0"/>
-                <w:i w:val="0"/>
-                <w:smallCaps w:val="0"/>
-                <w:strike w:val="0"/>
-                <w:color w:val="767171"/>
-                <w:sz w:val="24"/>
-                <w:szCs w:val="24"/>
-                <w:u w:val="none"/>
-                <w:shd w:fill="auto" w:val="clear"/>
-                <w:vertAlign w:val="baseline"/>
-              </w:rPr>
-            </w:pPr>
-            <w:r>
-              <w:rPr>
-                <w:rFonts w:ascii="Calibri" w:cs="Calibri" w:eastAsia="Calibri" w:hAnsi="Calibri"/>
-                <w:b w:val="0"/>
-                <w:i w:val="0"/>
-                <w:smallCaps w:val="0"/>
-                <w:strike w:val="0"/>
-                <w:color w:val="000000"/>
-                <w:sz w:val="24"/>
-                <w:szCs w:val="24"/>
-                <w:u w:val="none"/>
-                <w:shd w:fill="auto" w:val="clear"/>
-                <w:vertAlign w:val="baseline"/>
-                <w:rtl w:val="0"/>
-              </w:rPr>
-              <w:t xml:space="preserve">¿En qué contexto se debería situar este Proyecto APT?  </w:t>
-            </w:r>
-            <w:r>
-              <w:rPr>
-                <w:rtl w:val="0"/>
-              </w:rPr>
-            </w:r>
-          </w:p>
-          <w:p>
-            <w:pPr>
-              <w:tabs>
-                <w:tab w:val="left" w:leader="none" w:pos="1021"/>
-              </w:tabs>
-              <w:ind w:firstLine="142"/>
-              <w:jc w:val="both"/>
-              <w:rPr>
                 <w:rFonts w:ascii="Calibri" w:cs="Calibri" w:eastAsia="Calibri" w:hAnsi="Calibri"/>
                 <w:b w:val="1"/>
-                <w:color w:val="1f4e79"/>
-              </w:rPr>
-            </w:pPr>
-            <w:r>
-              <w:rPr>
-                <w:rtl w:val="0"/>
-              </w:rPr>
-            </w:r>
-          </w:p>
-          <w:p>
-            <w:pPr>
-              <w:jc w:val="both"/>
-              <w:rPr>
-                <w:rFonts w:ascii="Calibri" w:cs="Calibri" w:eastAsia="Calibri" w:hAnsi="Calibri"/>
-                <w:b w:val="1"/>
-                <w:color w:val="1f4e79"/>
-              </w:rPr>
-            </w:pPr>
-            <w:r>
-              <w:rPr>
-                <w:rtl w:val="0"/>
-              </w:rPr>
-            </w:r>
-          </w:p>
-          <w:p>
-            <w:pPr>
-              <w:jc w:val="both"/>
-              <w:rPr>
-                <w:rFonts w:ascii="Calibri" w:cs="Calibri" w:eastAsia="Calibri" w:hAnsi="Calibri"/>
-                <w:b w:val="1"/>
-              </w:rPr>
-            </w:pPr>
-            <w:r>
-              <w:rPr>
-                <w:rtl w:val="0"/>
-              </w:rPr>
-            </w:r>
-          </w:p>
-          <w:p>
-            <w:pPr>
-              <w:jc w:val="both"/>
-              <w:rPr>
-                <w:rFonts w:ascii="Calibri" w:cs="Calibri" w:eastAsia="Calibri" w:hAnsi="Calibri"/>
-                <w:b w:val="1"/>
-              </w:rPr>
-            </w:pPr>
-            <w:r>
-              <w:rPr>
-                <w:rtl w:val="0"/>
-              </w:rPr>
-            </w:r>
-          </w:p>
-          <w:p>
-            <w:pPr>
-              <w:jc w:val="both"/>
-              <w:rPr>
-                <w:rFonts w:ascii="Calibri" w:cs="Calibri" w:eastAsia="Calibri" w:hAnsi="Calibri"/>
-                <w:b w:val="1"/>
-              </w:rPr>
-            </w:pPr>
-            <w:r>
-              <w:rPr>
-                <w:rtl w:val="0"/>
-              </w:rPr>
-            </w:r>
-          </w:p>
-          <w:p>
-            <w:pPr>
-              <w:jc w:val="both"/>
-              <w:rPr>
-                <w:rFonts w:ascii="Calibri" w:cs="Calibri" w:eastAsia="Calibri" w:hAnsi="Calibri"/>
-                <w:b w:val="1"/>
-              </w:rPr>
-            </w:pPr>
-            <w:r>
-              <w:rPr>
-                <w:rtl w:val="0"/>
-              </w:rPr>
-            </w:r>
-          </w:p>
-          <w:p>
-            <w:pPr>
-              <w:jc w:val="both"/>
-              <w:rPr>
-                <w:rFonts w:ascii="Calibri" w:cs="Calibri" w:eastAsia="Calibri" w:hAnsi="Calibri"/>
-                <w:b w:val="1"/>
-              </w:rPr>
-            </w:pPr>
-            <w:r>
-              <w:rPr>
-                <w:rtl w:val="0"/>
-              </w:rPr>
-            </w:r>
-          </w:p>
-          <w:p>
-            <w:pPr>
-              <w:jc w:val="both"/>
-              <w:rPr>
-                <w:rFonts w:ascii="Calibri" w:cs="Calibri" w:eastAsia="Calibri" w:hAnsi="Calibri"/>
-                <w:b w:val="1"/>
-              </w:rPr>
-            </w:pPr>
-            <w:r>
-              <w:rPr>
-                <w:rtl w:val="0"/>
-              </w:rPr>
-            </w:r>
-          </w:p>
-          <w:p>
-            <w:pPr>
-              <w:jc w:val="both"/>
-              <w:rPr>
-                <w:rFonts w:ascii="Calibri" w:cs="Calibri" w:eastAsia="Calibri" w:hAnsi="Calibri"/>
-                <w:b w:val="1"/>
-              </w:rPr>
-            </w:pPr>
-            <w:r>
-              <w:rPr>
-                <w:rtl w:val="0"/>
-              </w:rPr>
-            </w:r>
-          </w:p>
-          <w:p>
-            <w:pPr>
-              <w:jc w:val="both"/>
-              <w:rPr>
-                <w:rFonts w:ascii="Calibri" w:cs="Calibri" w:eastAsia="Calibri" w:hAnsi="Calibri"/>
-                <w:b w:val="1"/>
-              </w:rPr>
-            </w:pPr>
-            <w:r>
-              <w:rPr>
-                <w:rtl w:val="0"/>
-              </w:rPr>
-            </w:r>
-          </w:p>
-          <w:p>
-            <w:pPr>
-              <w:jc w:val="both"/>
-              <w:rPr>
-                <w:rFonts w:ascii="Calibri" w:cs="Calibri" w:eastAsia="Calibri" w:hAnsi="Calibri"/>
-                <w:b w:val="1"/>
-              </w:rPr>
-            </w:pPr>
-            <w:r>
-              <w:rPr>
-                <w:rtl w:val="0"/>
-              </w:rPr>
-            </w:r>
-          </w:p>
-          <w:p>
-            <w:pPr>
-              <w:jc w:val="both"/>
-              <w:rPr>
-                <w:rFonts w:ascii="Calibri" w:cs="Calibri" w:eastAsia="Calibri" w:hAnsi="Calibri"/>
-                <w:b w:val="1"/>
-              </w:rPr>
-            </w:pPr>
+              </w:rPr>
+            </w:pPr>
+            <w:r>
+              <w:rPr>
+                <w:color w:val="767171"/>
+                <w:sz w:val="24"/>
+                <w:szCs w:val="24"/>
+                <w:rtl w:val="0"/>
+              </w:rPr>
+              <w:t xml:space="preserve">El proyecto aplica mis conocimientos en desarrollo full-stack, manejo de bases de datos y la integración de tecnologías avanzadas, áreas clave para mi crecimiento profesional. No obstante, para alinearse aún más con mis objetivos futuros, podría beneficiarse de un mayor enfoque en la optimización de rendimiento y la seguridad de los datos, especialmente considerando las implicaciones de manejar información personal de los usuarios. Me gustaría ajustar el proyecto para incorporar mejores prácticas de ciberseguridad y técnicas de optimización para garantizar una experiencia de usuario segura y eficiente.</w:t>
+            </w:r>
             <w:r>
               <w:rPr>
                 <w:rtl w:val="0"/>
@@ -3464,12 +2620,12 @@
               <wp:inline distB="0" distT="0" distL="0" distR="0">
                 <wp:extent cx="1996440" cy="428625"/>
                 <wp:effectExtent b="0" l="0" r="0" t="0"/>
-                <wp:docPr descr="http://www.duoc.cl/normasgraficas/normasgraficas/marca-duoc/6logo-fondo-transparente/fondo-transparente.png" id="17582" name="image4.png"/>
+                <wp:docPr descr="http://www.duoc.cl/normasgraficas/normasgraficas/marca-duoc/6logo-fondo-transparente/fondo-transparente.png" id="17582" name="image1.png"/>
                 <a:graphic>
                   <a:graphicData uri="http://schemas.openxmlformats.org/drawingml/2006/picture">
                     <pic:pic>
                       <pic:nvPicPr>
-                        <pic:cNvPr descr="http://www.duoc.cl/normasgraficas/normasgraficas/marca-duoc/6logo-fondo-transparente/fondo-transparente.png" id="0" name="image4.png"/>
+                        <pic:cNvPr descr="http://www.duoc.cl/normasgraficas/normasgraficas/marca-duoc/6logo-fondo-transparente/fondo-transparente.png" id="0" name="image1.png"/>
                         <pic:cNvPicPr preferRelativeResize="0"/>
                       </pic:nvPicPr>
                       <pic:blipFill>
@@ -3650,12 +2806,12 @@
               <wp:inline distB="0" distT="0" distL="0" distR="0">
                 <wp:extent cx="363448" cy="578253"/>
                 <wp:effectExtent b="0" l="0" r="0" t="0"/>
-                <wp:docPr id="17581" name="image1.png"/>
+                <wp:docPr id="17581" name="image2.png"/>
                 <a:graphic>
                   <a:graphicData uri="http://schemas.openxmlformats.org/drawingml/2006/picture">
                     <pic:pic>
                       <pic:nvPicPr>
-                        <pic:cNvPr id="0" name="image1.png"/>
+                        <pic:cNvPr id="0" name="image2.png"/>
                         <pic:cNvPicPr preferRelativeResize="0"/>
                       </pic:nvPicPr>
                       <pic:blipFill>
@@ -3802,12 +2958,12 @@
               <wp:inline distB="0" distT="0" distL="0" distR="0">
                 <wp:extent cx="1908834" cy="470407"/>
                 <wp:effectExtent b="0" l="0" r="0" t="0"/>
-                <wp:docPr id="17583" name="image3.png"/>
+                <wp:docPr id="17583" name="image4.png"/>
                 <a:graphic>
                   <a:graphicData uri="http://schemas.openxmlformats.org/drawingml/2006/picture">
                     <pic:pic>
                       <pic:nvPicPr>
-                        <pic:cNvPr id="0" name="image3.png"/>
+                        <pic:cNvPr id="0" name="image4.png"/>
                         <pic:cNvPicPr preferRelativeResize="0"/>
                       </pic:nvPicPr>
                       <pic:blipFill>

</xml_diff>